<commit_message>
Create keyword cipher project
</commit_message>
<xml_diff>
--- a/FuneTrevorAssignment5 Pseudocode.docx
+++ b/FuneTrevorAssignment5 Pseudocode.docx
@@ -236,19 +236,10 @@
         <w:t>Parameter</w:t>
       </w:r>
       <w:r>
-        <w:t xml:space="preserve"> constant</w:t>
-      </w:r>
-      <w:r>
         <w:t xml:space="preserve"> </w:t>
       </w:r>
       <w:r>
-        <w:t>string</w:t>
-      </w:r>
-      <w:r>
-        <w:t>&amp;</w:t>
-      </w:r>
-      <w:r>
-        <w:t xml:space="preserve"> named </w:t>
+        <w:t xml:space="preserve">named </w:t>
       </w:r>
       <w:r>
         <w:t>line</w:t>
@@ -262,12 +253,12 @@
     </w:p>
     <w:p>
       <w:r>
-        <w:t>Parameter string&amp; named country: name of country in line</w:t>
-      </w:r>
-    </w:p>
-    <w:p>
-      <w:r>
-        <w:t>Parameter int&amp; named population: population of country</w:t>
+        <w:t>Parameter named country: name of country in line</w:t>
+      </w:r>
+    </w:p>
+    <w:p>
+      <w:r>
+        <w:t>Parameter named population: population of country</w:t>
       </w:r>
     </w:p>
     <w:p>
@@ -571,13 +562,972 @@
         <w:t>Output the total population excluding the European Union</w:t>
       </w:r>
     </w:p>
+    <w:p/>
+    <w:p>
+      <w:r>
+        <w:rPr>
+          <w:u w:val="single"/>
+        </w:rPr>
+        <w:t>Keyword Cipher Pseudocode</w:t>
+      </w:r>
+    </w:p>
+    <w:p>
+      <w:r>
+        <w:t>This pseudocode describes how to encrypt or decrypt a file using a keyword cipher.</w:t>
+      </w:r>
+    </w:p>
+    <w:p/>
+    <w:p>
+      <w:r>
+        <w:t>Create constant string variable named ALPHABET with all uppercase letters</w:t>
+      </w:r>
+    </w:p>
+    <w:p/>
+    <w:p>
+      <w:r>
+        <w:t xml:space="preserve">Create string function named </w:t>
+      </w:r>
+      <w:proofErr w:type="spellStart"/>
+      <w:r>
+        <w:t>create_encrypted_</w:t>
+      </w:r>
+      <w:r>
+        <w:t>alphabet</w:t>
+      </w:r>
+      <w:proofErr w:type="spellEnd"/>
+    </w:p>
+    <w:p>
+      <w:r>
+        <w:t>Pu</w:t>
+      </w:r>
+      <w:r>
+        <w:t>r</w:t>
+      </w:r>
+      <w:r>
+        <w:t xml:space="preserve">pose: Create </w:t>
+      </w:r>
+      <w:r>
+        <w:t xml:space="preserve">encrypted </w:t>
+      </w:r>
+      <w:r>
+        <w:t>alphabet using keyword and remaining letters in reverse order</w:t>
+      </w:r>
+    </w:p>
+    <w:p>
+      <w:r>
+        <w:t>Parameter named keyword: keyword used for cipher</w:t>
+      </w:r>
+    </w:p>
+    <w:p>
+      <w:r>
+        <w:t>Return: a string containing the encrypted alphabet</w:t>
+      </w:r>
+    </w:p>
+    <w:p/>
+    <w:p>
+      <w:r>
+        <w:t xml:space="preserve">     Create string named </w:t>
+      </w:r>
+      <w:proofErr w:type="spellStart"/>
+      <w:r>
+        <w:t>encrypted_alphabet</w:t>
+      </w:r>
+      <w:proofErr w:type="spellEnd"/>
+    </w:p>
+    <w:p>
+      <w:r>
+        <w:t xml:space="preserve">     Create Boolean array </w:t>
+      </w:r>
+      <w:r>
+        <w:t xml:space="preserve">of size 26 </w:t>
+      </w:r>
+      <w:r>
+        <w:t xml:space="preserve">named </w:t>
+      </w:r>
+      <w:r>
+        <w:t>used</w:t>
+      </w:r>
+      <w:r>
+        <w:t xml:space="preserve"> </w:t>
+      </w:r>
+      <w:r>
+        <w:t>to hold used letters</w:t>
+      </w:r>
+    </w:p>
+    <w:p/>
+    <w:p>
+      <w:r>
+        <w:lastRenderedPageBreak/>
+        <w:t xml:space="preserve">     For every character in keyword</w:t>
+      </w:r>
+    </w:p>
+    <w:p>
+      <w:r>
+        <w:t xml:space="preserve">          Convert character to uppercase</w:t>
+      </w:r>
+    </w:p>
+    <w:p>
+      <w:r>
+        <w:t xml:space="preserve">          If character is a letter and is not in the </w:t>
+      </w:r>
+      <w:r>
+        <w:t>used</w:t>
+      </w:r>
+      <w:r>
+        <w:t xml:space="preserve"> array</w:t>
+      </w:r>
+    </w:p>
+    <w:p>
+      <w:r>
+        <w:t xml:space="preserve">               Append character to </w:t>
+      </w:r>
+      <w:proofErr w:type="spellStart"/>
+      <w:r>
+        <w:t>encrypted_alphabet</w:t>
+      </w:r>
+      <w:proofErr w:type="spellEnd"/>
+    </w:p>
+    <w:p>
+      <w:r>
+        <w:t xml:space="preserve">               Update the element representing the </w:t>
+      </w:r>
+      <w:r>
+        <w:t xml:space="preserve">current </w:t>
+      </w:r>
+      <w:r>
+        <w:t xml:space="preserve">character in </w:t>
+      </w:r>
+      <w:r>
+        <w:t>used</w:t>
+      </w:r>
+      <w:r>
+        <w:t xml:space="preserve"> to true</w:t>
+      </w:r>
+    </w:p>
+    <w:p/>
+    <w:p>
+      <w:r>
+        <w:t xml:space="preserve">     Create string named </w:t>
+      </w:r>
+      <w:proofErr w:type="spellStart"/>
+      <w:r>
+        <w:t>remaining_letters</w:t>
+      </w:r>
+      <w:proofErr w:type="spellEnd"/>
+    </w:p>
     <w:p>
       <w:r>
         <w:t xml:space="preserve">     </w:t>
       </w:r>
+    </w:p>
+    <w:p>
+      <w:r>
+        <w:t xml:space="preserve">     For every character in alphabet</w:t>
+      </w:r>
+    </w:p>
+    <w:p>
+      <w:r>
+        <w:t xml:space="preserve">          If the character </w:t>
+      </w:r>
+      <w:r>
+        <w:t>hasn’t been used yet</w:t>
+      </w:r>
+    </w:p>
+    <w:p>
+      <w:r>
+        <w:t xml:space="preserve">               </w:t>
+      </w:r>
+      <w:r>
+        <w:t xml:space="preserve">Append the character to </w:t>
+      </w:r>
+      <w:proofErr w:type="spellStart"/>
+      <w:r>
+        <w:t>remaining_letters</w:t>
+      </w:r>
+      <w:proofErr w:type="spellEnd"/>
+    </w:p>
+    <w:p/>
+    <w:p>
+      <w:r>
+        <w:t xml:space="preserve">     Reverse </w:t>
+      </w:r>
+      <w:proofErr w:type="spellStart"/>
+      <w:r>
+        <w:t>remaining_letters</w:t>
+      </w:r>
+      <w:proofErr w:type="spellEnd"/>
+    </w:p>
+    <w:p>
+      <w:r>
+        <w:t xml:space="preserve">     Append </w:t>
+      </w:r>
+      <w:proofErr w:type="spellStart"/>
+      <w:r>
+        <w:t>remaining_letters</w:t>
+      </w:r>
+      <w:proofErr w:type="spellEnd"/>
+      <w:r>
+        <w:t xml:space="preserve"> to </w:t>
+      </w:r>
+      <w:proofErr w:type="spellStart"/>
+      <w:r>
+        <w:t>encrypted_alphabet</w:t>
+      </w:r>
+      <w:proofErr w:type="spellEnd"/>
+    </w:p>
+    <w:p/>
+    <w:p>
+      <w:r>
+        <w:t xml:space="preserve">     Return </w:t>
+      </w:r>
+      <w:proofErr w:type="spellStart"/>
+      <w:r>
+        <w:t>encrypted_alphabet</w:t>
+      </w:r>
+      <w:proofErr w:type="spellEnd"/>
+    </w:p>
+    <w:p/>
+    <w:p>
+      <w:r>
+        <w:t xml:space="preserve">Create void function named </w:t>
+      </w:r>
+      <w:proofErr w:type="spellStart"/>
+      <w:r>
+        <w:t>encrypt_file</w:t>
+      </w:r>
+      <w:proofErr w:type="spellEnd"/>
+    </w:p>
+    <w:p>
+      <w:r>
+        <w:t>Purpose: Encrypt a file using an encrypted alphabet</w:t>
+      </w:r>
+    </w:p>
+    <w:p>
+      <w:r>
+        <w:t>Parameter named in</w:t>
+      </w:r>
+      <w:r>
+        <w:t>put</w:t>
+      </w:r>
+      <w:r>
+        <w:t xml:space="preserve">: </w:t>
+      </w:r>
+      <w:proofErr w:type="spellStart"/>
+      <w:r>
+        <w:t>ifstream</w:t>
+      </w:r>
+      <w:proofErr w:type="spellEnd"/>
+      <w:r>
+        <w:t xml:space="preserve"> of input file</w:t>
+      </w:r>
+    </w:p>
+    <w:p>
+      <w:r>
+        <w:t>Parameter named out</w:t>
+      </w:r>
+      <w:r>
+        <w:t>put</w:t>
+      </w:r>
+      <w:r>
+        <w:t xml:space="preserve">: </w:t>
+      </w:r>
+      <w:proofErr w:type="spellStart"/>
+      <w:r>
+        <w:t>ofstream</w:t>
+      </w:r>
+      <w:proofErr w:type="spellEnd"/>
+      <w:r>
+        <w:t xml:space="preserve"> of output file</w:t>
+      </w:r>
+    </w:p>
+    <w:p>
+      <w:r>
+        <w:t xml:space="preserve">Parameter named </w:t>
+      </w:r>
+      <w:proofErr w:type="spellStart"/>
+      <w:r>
+        <w:t>encrypted_alphabet</w:t>
+      </w:r>
+      <w:proofErr w:type="spellEnd"/>
+      <w:r>
+        <w:t>: string containing encrypted alphabet</w:t>
+      </w:r>
+    </w:p>
+    <w:p/>
+    <w:p>
+      <w:r>
+        <w:t xml:space="preserve">     Create string named line</w:t>
+      </w:r>
+    </w:p>
+    <w:p>
       <w:r>
         <w:t xml:space="preserve">     </w:t>
       </w:r>
+      <w:r>
+        <w:t xml:space="preserve">For every line in input </w:t>
+      </w:r>
+    </w:p>
+    <w:p>
+      <w:r>
+        <w:t xml:space="preserve">          Create string named </w:t>
+      </w:r>
+      <w:proofErr w:type="spellStart"/>
+      <w:r>
+        <w:t>encrypted_line</w:t>
+      </w:r>
+      <w:proofErr w:type="spellEnd"/>
+    </w:p>
+    <w:p>
+      <w:r>
+        <w:t xml:space="preserve">          For every character in line</w:t>
+      </w:r>
+    </w:p>
+    <w:p>
+      <w:r>
+        <w:t xml:space="preserve">               If character is a letter</w:t>
+      </w:r>
+    </w:p>
+    <w:p>
+      <w:r>
+        <w:t xml:space="preserve">                    Convert character to uppercase</w:t>
+      </w:r>
+    </w:p>
+    <w:p>
+      <w:r>
+        <w:t xml:space="preserve">                    Find position of character in ALPHABET</w:t>
+      </w:r>
+    </w:p>
+    <w:p>
+      <w:r>
+        <w:t xml:space="preserve">                    Append </w:t>
+      </w:r>
+      <w:proofErr w:type="spellStart"/>
+      <w:r>
+        <w:t>encrypted_alphabet</w:t>
+      </w:r>
+      <w:proofErr w:type="spellEnd"/>
+      <w:r>
+        <w:t xml:space="preserve">[pos] to </w:t>
+      </w:r>
+      <w:proofErr w:type="spellStart"/>
+      <w:r>
+        <w:t>encrypted_line</w:t>
+      </w:r>
+      <w:proofErr w:type="spellEnd"/>
+    </w:p>
+    <w:p>
+      <w:r>
+        <w:t xml:space="preserve">               Else</w:t>
+      </w:r>
+    </w:p>
+    <w:p>
+      <w:r>
+        <w:t xml:space="preserve">                    Append character to </w:t>
+      </w:r>
+      <w:proofErr w:type="spellStart"/>
+      <w:r>
+        <w:t>encrypted_line</w:t>
+      </w:r>
+      <w:proofErr w:type="spellEnd"/>
+    </w:p>
+    <w:p/>
+    <w:p>
+      <w:r>
+        <w:t xml:space="preserve">          Send </w:t>
+      </w:r>
+      <w:proofErr w:type="spellStart"/>
+      <w:r>
+        <w:t>encrypted_line</w:t>
+      </w:r>
+      <w:proofErr w:type="spellEnd"/>
+      <w:r>
+        <w:t xml:space="preserve"> to output</w:t>
+      </w:r>
+    </w:p>
+    <w:p/>
+    <w:p>
+      <w:r>
+        <w:t xml:space="preserve">Create void function named </w:t>
+      </w:r>
+      <w:proofErr w:type="spellStart"/>
+      <w:r>
+        <w:t>decrypt_file</w:t>
+      </w:r>
+      <w:proofErr w:type="spellEnd"/>
+    </w:p>
+    <w:p>
+      <w:r>
+        <w:t>Purpose: Decrypt a file using an encrypted alphabet</w:t>
+      </w:r>
+    </w:p>
+    <w:p>
+      <w:r>
+        <w:t xml:space="preserve">Parameter named input: </w:t>
+      </w:r>
+      <w:proofErr w:type="spellStart"/>
+      <w:r>
+        <w:t>ifstream</w:t>
+      </w:r>
+      <w:proofErr w:type="spellEnd"/>
+      <w:r>
+        <w:t xml:space="preserve"> of input file</w:t>
+      </w:r>
+    </w:p>
+    <w:p>
+      <w:r>
+        <w:t xml:space="preserve">Parameter named output: </w:t>
+      </w:r>
+      <w:proofErr w:type="spellStart"/>
+      <w:r>
+        <w:t>ofstream</w:t>
+      </w:r>
+      <w:proofErr w:type="spellEnd"/>
+      <w:r>
+        <w:t xml:space="preserve"> of output file</w:t>
+      </w:r>
+    </w:p>
+    <w:p>
+      <w:r>
+        <w:t xml:space="preserve">Parameter named </w:t>
+      </w:r>
+      <w:proofErr w:type="spellStart"/>
+      <w:r>
+        <w:t>encrypted_alphabet</w:t>
+      </w:r>
+      <w:proofErr w:type="spellEnd"/>
+      <w:r>
+        <w:t>: string containing encrypted alphabet</w:t>
+      </w:r>
+    </w:p>
+    <w:p/>
+    <w:p>
+      <w:r>
+        <w:t xml:space="preserve">     Create string named line</w:t>
+      </w:r>
+    </w:p>
+    <w:p>
+      <w:r>
+        <w:t xml:space="preserve">     For every line in input </w:t>
+      </w:r>
+    </w:p>
+    <w:p>
+      <w:r>
+        <w:t xml:space="preserve">          Create string named </w:t>
+      </w:r>
+      <w:proofErr w:type="spellStart"/>
+      <w:r>
+        <w:t>decrypted</w:t>
+      </w:r>
+      <w:r>
+        <w:t>_line</w:t>
+      </w:r>
+      <w:proofErr w:type="spellEnd"/>
+    </w:p>
+    <w:p>
+      <w:r>
+        <w:t xml:space="preserve">          For every character in line</w:t>
+      </w:r>
+    </w:p>
+    <w:p>
+      <w:r>
+        <w:lastRenderedPageBreak/>
+        <w:t xml:space="preserve">               If character is a letter</w:t>
+      </w:r>
+    </w:p>
+    <w:p>
+      <w:r>
+        <w:t xml:space="preserve">                    Convert character to uppercase</w:t>
+      </w:r>
+    </w:p>
+    <w:p>
+      <w:r>
+        <w:t xml:space="preserve">                    Find position of character in </w:t>
+      </w:r>
+      <w:proofErr w:type="spellStart"/>
+      <w:r>
+        <w:t>encrypted_alphabet</w:t>
+      </w:r>
+      <w:proofErr w:type="spellEnd"/>
+    </w:p>
+    <w:p>
+      <w:r>
+        <w:t xml:space="preserve">                    Append </w:t>
+      </w:r>
+      <w:proofErr w:type="gramStart"/>
+      <w:r>
+        <w:t>ALPHABET</w:t>
+      </w:r>
+      <w:r>
+        <w:t>[</w:t>
+      </w:r>
+      <w:proofErr w:type="gramEnd"/>
+      <w:r>
+        <w:t xml:space="preserve">pos] to </w:t>
+      </w:r>
+      <w:proofErr w:type="spellStart"/>
+      <w:r>
+        <w:t>decrypted_line</w:t>
+      </w:r>
+      <w:proofErr w:type="spellEnd"/>
+    </w:p>
+    <w:p>
+      <w:r>
+        <w:t xml:space="preserve">               Else</w:t>
+      </w:r>
+    </w:p>
+    <w:p>
+      <w:r>
+        <w:t xml:space="preserve">                    Append character to </w:t>
+      </w:r>
+      <w:proofErr w:type="spellStart"/>
+      <w:r>
+        <w:t>decrypted</w:t>
+      </w:r>
+      <w:r>
+        <w:t>_line</w:t>
+      </w:r>
+      <w:proofErr w:type="spellEnd"/>
+    </w:p>
+    <w:p/>
+    <w:p>
+      <w:r>
+        <w:t xml:space="preserve">          Send </w:t>
+      </w:r>
+      <w:proofErr w:type="spellStart"/>
+      <w:r>
+        <w:t>decrypted</w:t>
+      </w:r>
+      <w:r>
+        <w:t>_line</w:t>
+      </w:r>
+      <w:proofErr w:type="spellEnd"/>
+      <w:r>
+        <w:t xml:space="preserve"> to output</w:t>
+      </w:r>
+    </w:p>
+    <w:p/>
+    <w:p>
+      <w:r>
+        <w:t>Main Function:</w:t>
+      </w:r>
+    </w:p>
+    <w:p>
+      <w:r>
+        <w:t>If number of command line arguments does not equal 5</w:t>
+      </w:r>
+    </w:p>
+    <w:p>
+      <w:r>
+        <w:t xml:space="preserve">     Output: “Usage: keywordcipher</w:t>
+      </w:r>
+      <w:r>
+        <w:t>.cpp</w:t>
+      </w:r>
+      <w:r>
+        <w:t xml:space="preserve"> &lt;-e|-d&gt; -k&lt;keyword&gt; &lt;</w:t>
+      </w:r>
+      <w:proofErr w:type="spellStart"/>
+      <w:r>
+        <w:t>input_file</w:t>
+      </w:r>
+      <w:proofErr w:type="spellEnd"/>
+      <w:r>
+        <w:t>&gt; &lt;</w:t>
+      </w:r>
+      <w:proofErr w:type="spellStart"/>
+      <w:r>
+        <w:t>output_file</w:t>
+      </w:r>
+      <w:proofErr w:type="spellEnd"/>
+      <w:r>
+        <w:t>&gt;</w:t>
+      </w:r>
+    </w:p>
+    <w:p>
+      <w:r>
+        <w:t xml:space="preserve">     Exit out of program</w:t>
+      </w:r>
+    </w:p>
+    <w:p/>
+    <w:p>
+      <w:r>
+        <w:t xml:space="preserve">Create string named mode and set equal to </w:t>
+      </w:r>
+      <w:proofErr w:type="spellStart"/>
+      <w:proofErr w:type="gramStart"/>
+      <w:r>
+        <w:t>argv</w:t>
+      </w:r>
+      <w:proofErr w:type="spellEnd"/>
+      <w:r>
+        <w:t>[</w:t>
+      </w:r>
+      <w:proofErr w:type="gramEnd"/>
+      <w:r>
+        <w:t>1]</w:t>
+      </w:r>
+    </w:p>
+    <w:p>
+      <w:r>
+        <w:t xml:space="preserve">Create Boolean variable named </w:t>
+      </w:r>
+      <w:proofErr w:type="spellStart"/>
+      <w:r>
+        <w:t>encryption_mode</w:t>
+      </w:r>
+      <w:proofErr w:type="spellEnd"/>
+      <w:r>
+        <w:t xml:space="preserve"> and set equal to true</w:t>
+      </w:r>
+    </w:p>
+    <w:p>
+      <w:r>
+        <w:t xml:space="preserve">If </w:t>
+      </w:r>
+      <w:r>
+        <w:t>mode is “-e”</w:t>
+      </w:r>
+    </w:p>
+    <w:p>
+      <w:r>
+        <w:t xml:space="preserve">     </w:t>
+      </w:r>
+      <w:r>
+        <w:t xml:space="preserve">Keep </w:t>
+      </w:r>
+      <w:proofErr w:type="spellStart"/>
+      <w:r>
+        <w:t>encryption_mode</w:t>
+      </w:r>
+      <w:proofErr w:type="spellEnd"/>
+      <w:r>
+        <w:t xml:space="preserve"> equal to true</w:t>
+      </w:r>
+    </w:p>
+    <w:p/>
+    <w:p>
+      <w:r>
+        <w:t xml:space="preserve">Else if </w:t>
+      </w:r>
+      <w:r>
+        <w:t>mode is</w:t>
+      </w:r>
+      <w:r>
+        <w:t xml:space="preserve"> “-d”</w:t>
+      </w:r>
+    </w:p>
+    <w:p>
+      <w:r>
+        <w:t xml:space="preserve">     Set </w:t>
+      </w:r>
+      <w:proofErr w:type="spellStart"/>
+      <w:r>
+        <w:t>encryption_mode</w:t>
+      </w:r>
+      <w:proofErr w:type="spellEnd"/>
+      <w:r>
+        <w:t xml:space="preserve"> to false</w:t>
+      </w:r>
+    </w:p>
+    <w:p/>
+    <w:p>
+      <w:r>
+        <w:t>Else</w:t>
+      </w:r>
+    </w:p>
+    <w:p>
+      <w:r>
+        <w:t xml:space="preserve">     </w:t>
+      </w:r>
+      <w:r>
+        <w:t>Output “Invalid mode: use ‘-e’ or ‘d’”</w:t>
+      </w:r>
+    </w:p>
+    <w:p>
+      <w:r>
+        <w:t xml:space="preserve">     Exit out of program</w:t>
+      </w:r>
+    </w:p>
+    <w:p/>
+    <w:p>
+      <w:r>
+        <w:t xml:space="preserve">Create string named </w:t>
+      </w:r>
+      <w:proofErr w:type="spellStart"/>
+      <w:r>
+        <w:t>keyword_arg</w:t>
+      </w:r>
+      <w:proofErr w:type="spellEnd"/>
+      <w:r>
+        <w:t xml:space="preserve"> and set equal to </w:t>
+      </w:r>
+      <w:proofErr w:type="spellStart"/>
+      <w:proofErr w:type="gramStart"/>
+      <w:r>
+        <w:t>argv</w:t>
+      </w:r>
+      <w:proofErr w:type="spellEnd"/>
+      <w:r>
+        <w:t>[</w:t>
+      </w:r>
+      <w:proofErr w:type="gramEnd"/>
+      <w:r>
+        <w:t>2]</w:t>
+      </w:r>
+    </w:p>
+    <w:p>
+      <w:r>
+        <w:t xml:space="preserve">Create string named keyword and set equal to substring of </w:t>
+      </w:r>
+      <w:proofErr w:type="spellStart"/>
+      <w:proofErr w:type="gramStart"/>
+      <w:r>
+        <w:t>argv</w:t>
+      </w:r>
+      <w:proofErr w:type="spellEnd"/>
+      <w:r>
+        <w:t>[</w:t>
+      </w:r>
+      <w:proofErr w:type="gramEnd"/>
+      <w:r>
+        <w:t>2] after “-k”</w:t>
+      </w:r>
+    </w:p>
+    <w:p>
+      <w:r>
+        <w:t xml:space="preserve">If </w:t>
+      </w:r>
+      <w:proofErr w:type="spellStart"/>
+      <w:r>
+        <w:t>keyword_arg</w:t>
+      </w:r>
+      <w:proofErr w:type="spellEnd"/>
+      <w:r>
+        <w:t xml:space="preserve"> </w:t>
+      </w:r>
+      <w:r>
+        <w:t>doesn’t have “-k” or a keyword</w:t>
+      </w:r>
+    </w:p>
+    <w:p>
+      <w:r>
+        <w:t xml:space="preserve">     Output “Invalid keyword: use -k&lt;keyword&gt;</w:t>
+      </w:r>
+    </w:p>
+    <w:p>
+      <w:r>
+        <w:t xml:space="preserve">     Exit out of program</w:t>
+      </w:r>
+    </w:p>
+    <w:p/>
+    <w:p>
+      <w:r>
+        <w:t xml:space="preserve">Create </w:t>
+      </w:r>
+      <w:proofErr w:type="spellStart"/>
+      <w:r>
+        <w:t>ifstream</w:t>
+      </w:r>
+      <w:proofErr w:type="spellEnd"/>
+      <w:r>
+        <w:t xml:space="preserve"> named </w:t>
+      </w:r>
+      <w:proofErr w:type="spellStart"/>
+      <w:r>
+        <w:t>in_file</w:t>
+      </w:r>
+      <w:proofErr w:type="spellEnd"/>
+    </w:p>
+    <w:p>
+      <w:r>
+        <w:t xml:space="preserve">Open </w:t>
+      </w:r>
+      <w:proofErr w:type="spellStart"/>
+      <w:proofErr w:type="gramStart"/>
+      <w:r>
+        <w:t>arg</w:t>
+      </w:r>
+      <w:r>
+        <w:t>v</w:t>
+      </w:r>
+      <w:proofErr w:type="spellEnd"/>
+      <w:r>
+        <w:t>[</w:t>
+      </w:r>
+      <w:proofErr w:type="gramEnd"/>
+      <w:r>
+        <w:t xml:space="preserve">3] in </w:t>
+      </w:r>
+      <w:proofErr w:type="spellStart"/>
+      <w:r>
+        <w:t>in_file</w:t>
+      </w:r>
+      <w:proofErr w:type="spellEnd"/>
+    </w:p>
+    <w:p>
+      <w:r>
+        <w:t xml:space="preserve">If </w:t>
+      </w:r>
+      <w:proofErr w:type="spellStart"/>
+      <w:r>
+        <w:t>in_file</w:t>
+      </w:r>
+      <w:proofErr w:type="spellEnd"/>
+      <w:r>
+        <w:t xml:space="preserve"> fails to open</w:t>
+      </w:r>
+    </w:p>
+    <w:p>
+      <w:r>
+        <w:t xml:space="preserve">     Output “Unable to open input file”</w:t>
+      </w:r>
+    </w:p>
+    <w:p>
+      <w:r>
+        <w:t xml:space="preserve">     Exit out of program</w:t>
+      </w:r>
+    </w:p>
+    <w:p/>
+    <w:p>
+      <w:r>
+        <w:t xml:space="preserve">Create </w:t>
+      </w:r>
+      <w:proofErr w:type="spellStart"/>
+      <w:r>
+        <w:t>ofstream</w:t>
+      </w:r>
+      <w:proofErr w:type="spellEnd"/>
+      <w:r>
+        <w:t xml:space="preserve"> named </w:t>
+      </w:r>
+      <w:proofErr w:type="spellStart"/>
+      <w:r>
+        <w:t>out_file</w:t>
+      </w:r>
+      <w:proofErr w:type="spellEnd"/>
+    </w:p>
+    <w:p>
+      <w:r>
+        <w:t xml:space="preserve">Open </w:t>
+      </w:r>
+      <w:proofErr w:type="spellStart"/>
+      <w:proofErr w:type="gramStart"/>
+      <w:r>
+        <w:t>arg</w:t>
+      </w:r>
+      <w:r>
+        <w:t>v</w:t>
+      </w:r>
+      <w:proofErr w:type="spellEnd"/>
+      <w:r>
+        <w:t>[</w:t>
+      </w:r>
+      <w:proofErr w:type="gramEnd"/>
+      <w:r>
+        <w:t xml:space="preserve">4] in </w:t>
+      </w:r>
+      <w:proofErr w:type="spellStart"/>
+      <w:r>
+        <w:t>out_file</w:t>
+      </w:r>
+      <w:proofErr w:type="spellEnd"/>
+    </w:p>
+    <w:p>
+      <w:r>
+        <w:t xml:space="preserve">If </w:t>
+      </w:r>
+      <w:proofErr w:type="spellStart"/>
+      <w:r>
+        <w:t>out_file</w:t>
+      </w:r>
+      <w:proofErr w:type="spellEnd"/>
+      <w:r>
+        <w:t xml:space="preserve"> fails to open</w:t>
+      </w:r>
+    </w:p>
+    <w:p>
+      <w:r>
+        <w:t xml:space="preserve">     Output “Unable to open output file”</w:t>
+      </w:r>
+    </w:p>
+    <w:p>
+      <w:r>
+        <w:t xml:space="preserve">     Exit out of program</w:t>
+      </w:r>
+      <w:r>
+        <w:t xml:space="preserve"> </w:t>
+      </w:r>
+    </w:p>
+    <w:p/>
+    <w:p>
+      <w:r>
+        <w:t xml:space="preserve">Create string named </w:t>
+      </w:r>
+      <w:proofErr w:type="spellStart"/>
+      <w:r>
+        <w:t>encrypted_alphabet</w:t>
+      </w:r>
+      <w:proofErr w:type="spellEnd"/>
+      <w:r>
+        <w:t xml:space="preserve"> </w:t>
+      </w:r>
+      <w:r>
+        <w:t xml:space="preserve">using the function </w:t>
+      </w:r>
+      <w:proofErr w:type="spellStart"/>
+      <w:r>
+        <w:t>create_encrypted_alphabet</w:t>
+      </w:r>
+      <w:proofErr w:type="spellEnd"/>
+    </w:p>
+    <w:p/>
+    <w:p>
+      <w:r>
+        <w:lastRenderedPageBreak/>
+        <w:t xml:space="preserve">If </w:t>
+      </w:r>
+      <w:proofErr w:type="spellStart"/>
+      <w:r>
+        <w:t>encryption_mode</w:t>
+      </w:r>
+      <w:proofErr w:type="spellEnd"/>
+      <w:r>
+        <w:t xml:space="preserve"> is true</w:t>
+      </w:r>
+    </w:p>
+    <w:p>
+      <w:r>
+        <w:t xml:space="preserve">     Use the function </w:t>
+      </w:r>
+      <w:proofErr w:type="spellStart"/>
+      <w:r>
+        <w:t>encrypt_file</w:t>
+      </w:r>
+      <w:proofErr w:type="spellEnd"/>
+    </w:p>
+    <w:p/>
+    <w:p>
+      <w:r>
+        <w:t xml:space="preserve">If </w:t>
+      </w:r>
+      <w:proofErr w:type="spellStart"/>
+      <w:r>
+        <w:t>encryption_mode</w:t>
+      </w:r>
+      <w:proofErr w:type="spellEnd"/>
+      <w:r>
+        <w:t xml:space="preserve"> is false</w:t>
+      </w:r>
+    </w:p>
+    <w:p>
+      <w:r>
+        <w:t xml:space="preserve">     Use the function </w:t>
+      </w:r>
+      <w:proofErr w:type="spellStart"/>
+      <w:r>
+        <w:t>decrypt_file</w:t>
+      </w:r>
+      <w:proofErr w:type="spellEnd"/>
     </w:p>
     <w:sectPr>
       <w:pgSz w:w="12240" w:h="15840"/>

</xml_diff>

<commit_message>
Separate pseudocode into different documents
</commit_message>
<xml_diff>
--- a/FuneTrevorAssignment5 Pseudocode.docx
+++ b/FuneTrevorAssignment5 Pseudocode.docx
@@ -186,7 +186,13 @@
         <w:rPr>
           <w:u w:val="single"/>
         </w:rPr>
-        <w:t>Country Populations Pseudocode</w:t>
+        <w:t>World</w:t>
+      </w:r>
+      <w:r>
+        <w:rPr>
+          <w:u w:val="single"/>
+        </w:rPr>
+        <w:t xml:space="preserve"> Population Pseudocode</w:t>
       </w:r>
     </w:p>
     <w:p>

</xml_diff>